<commit_message>
add the diff with geom_I() and ggInterval()
</commit_message>
<xml_diff>
--- a/version.docx
+++ b/version.docx
@@ -14120,7 +14120,7 @@
       <w:pPr>
         <w:spacing w:line="60" w:lineRule="auto"/>
         <w:rPr>
-          <w:rFonts w:ascii="微軟正黑體" w:eastAsia="微軟正黑體" w:hAnsi="微軟正黑體" w:hint="eastAsia"/>
+          <w:rFonts w:ascii="微軟正黑體" w:eastAsia="微軟正黑體" w:hAnsi="微軟正黑體"/>
           <w:sz w:val="20"/>
           <w:szCs w:val="20"/>
         </w:rPr>
@@ -14164,7 +14164,7 @@
         <w:spacing w:line="60" w:lineRule="auto"/>
         <w:ind w:leftChars="0" w:left="960"/>
         <w:rPr>
-          <w:rFonts w:ascii="微軟正黑體" w:eastAsia="微軟正黑體" w:hAnsi="微軟正黑體" w:hint="eastAsia"/>
+          <w:rFonts w:ascii="微軟正黑體" w:eastAsia="微軟正黑體" w:hAnsi="微軟正黑體"/>
           <w:sz w:val="20"/>
           <w:szCs w:val="20"/>
         </w:rPr>
@@ -14261,6 +14261,14 @@
         </w:rPr>
         <w:t xml:space="preserve">下次要做的 : </w:t>
       </w:r>
+      <w:r>
+        <w:rPr>
+          <w:rFonts w:ascii="微軟正黑體" w:eastAsia="微軟正黑體" w:hAnsi="微軟正黑體" w:hint="eastAsia"/>
+          <w:sz w:val="20"/>
+          <w:szCs w:val="20"/>
+        </w:rPr>
+        <w:t>看論文，寫感謝</w:t>
+      </w:r>
     </w:p>
     <w:p>
       <w:pPr>
@@ -14284,119 +14292,152 @@
           <w:szCs w:val="20"/>
         </w:rPr>
         <w:t>NOTE: 大部分的東西我不知道要刪哪些留哪些，但我會盡量看內文，我有做的圖我就把程式碼改成用我的程式碼血的方式，我沒做的話我可能會在旁邊標註</w:t>
+      </w:r>
+    </w:p>
+    <w:p>
+      <w:pPr>
+        <w:pStyle w:val="a7"/>
+        <w:numPr>
+          <w:ilvl w:val="0"/>
+          <w:numId w:val="3"/>
+        </w:numPr>
+        <w:spacing w:line="60" w:lineRule="auto"/>
+        <w:ind w:leftChars="0"/>
+        <w:rPr>
+          <w:rFonts w:ascii="微軟正黑體" w:eastAsia="微軟正黑體" w:hAnsi="微軟正黑體"/>
+          <w:sz w:val="20"/>
+          <w:szCs w:val="20"/>
+        </w:rPr>
+      </w:pPr>
+    </w:p>
+    <w:p>
+      <w:pPr>
+        <w:pStyle w:val="a7"/>
+        <w:numPr>
+          <w:ilvl w:val="0"/>
+          <w:numId w:val="3"/>
+        </w:numPr>
+        <w:spacing w:line="60" w:lineRule="auto"/>
+        <w:ind w:leftChars="0"/>
+        <w:rPr>
+          <w:rFonts w:ascii="微軟正黑體" w:eastAsia="微軟正黑體" w:hAnsi="微軟正黑體"/>
+          <w:sz w:val="20"/>
+          <w:szCs w:val="20"/>
+        </w:rPr>
+      </w:pPr>
+    </w:p>
+    <w:p>
+      <w:pPr>
+        <w:spacing w:line="60" w:lineRule="auto"/>
+        <w:rPr>
+          <w:rFonts w:ascii="微軟正黑體" w:eastAsia="微軟正黑體" w:hAnsi="微軟正黑體"/>
+          <w:sz w:val="20"/>
+          <w:szCs w:val="20"/>
+        </w:rPr>
+      </w:pPr>
+    </w:p>
+    <w:p>
+      <w:pPr>
+        <w:widowControl/>
+        <w:rPr>
+          <w:rFonts w:ascii="微軟正黑體" w:eastAsia="微軟正黑體" w:hAnsi="微軟正黑體"/>
+          <w:b/>
+          <w:sz w:val="32"/>
+          <w:szCs w:val="20"/>
+        </w:rPr>
+      </w:pPr>
+      <w:r>
+        <w:rPr>
+          <w:rFonts w:ascii="微軟正黑體" w:eastAsia="微軟正黑體" w:hAnsi="微軟正黑體" w:hint="eastAsia"/>
+          <w:b/>
+          <w:sz w:val="32"/>
+          <w:szCs w:val="20"/>
+        </w:rPr>
+        <w:t>0</w:t>
+      </w:r>
+      <w:r>
+        <w:rPr>
+          <w:rFonts w:ascii="微軟正黑體" w:eastAsia="微軟正黑體" w:hAnsi="微軟正黑體"/>
+          <w:b/>
+          <w:sz w:val="32"/>
+          <w:szCs w:val="20"/>
+        </w:rPr>
+        <w:t>216</w:t>
+      </w:r>
+    </w:p>
+    <w:p>
+      <w:pPr>
+        <w:pStyle w:val="a7"/>
+        <w:numPr>
+          <w:ilvl w:val="0"/>
+          <w:numId w:val="3"/>
+        </w:numPr>
+        <w:spacing w:line="60" w:lineRule="auto"/>
+        <w:ind w:leftChars="0"/>
+        <w:rPr>
+          <w:rFonts w:ascii="微軟正黑體" w:eastAsia="微軟正黑體" w:hAnsi="微軟正黑體"/>
+          <w:sz w:val="20"/>
+          <w:szCs w:val="20"/>
+        </w:rPr>
+      </w:pPr>
+      <w:r>
+        <w:rPr>
+          <w:rFonts w:ascii="微軟正黑體" w:eastAsia="微軟正黑體" w:hAnsi="微軟正黑體"/>
+          <w:sz w:val="20"/>
+          <w:szCs w:val="20"/>
+        </w:rPr>
+        <w:t>已完成 :</w:t>
+      </w:r>
+      <w:r>
+        <w:rPr>
+          <w:rFonts w:ascii="微軟正黑體" w:eastAsia="微軟正黑體" w:hAnsi="微軟正黑體"/>
+          <w:sz w:val="20"/>
+          <w:szCs w:val="20"/>
+        </w:rPr>
+        <w:t xml:space="preserve"> </w:t>
+      </w:r>
+      <w:r>
+        <w:rPr>
+          <w:rFonts w:ascii="微軟正黑體" w:eastAsia="微軟正黑體" w:hAnsi="微軟正黑體" w:hint="eastAsia"/>
+          <w:sz w:val="20"/>
+          <w:szCs w:val="20"/>
+        </w:rPr>
+        <w:t>新增geom_I()和ggInterval的差別</w:t>
+      </w:r>
+    </w:p>
+    <w:p>
+      <w:pPr>
+        <w:pStyle w:val="a7"/>
+        <w:numPr>
+          <w:ilvl w:val="0"/>
+          <w:numId w:val="3"/>
+        </w:numPr>
+        <w:spacing w:line="60" w:lineRule="auto"/>
+        <w:ind w:leftChars="0"/>
+        <w:rPr>
+          <w:rFonts w:ascii="微軟正黑體" w:eastAsia="微軟正黑體" w:hAnsi="微軟正黑體"/>
+          <w:sz w:val="20"/>
+          <w:szCs w:val="20"/>
+        </w:rPr>
+      </w:pPr>
+      <w:r>
+        <w:rPr>
+          <w:rFonts w:ascii="微軟正黑體" w:eastAsia="微軟正黑體" w:hAnsi="微軟正黑體" w:hint="eastAsia"/>
+          <w:sz w:val="20"/>
+          <w:szCs w:val="20"/>
+        </w:rPr>
+        <w:t xml:space="preserve">下次要做的 : </w:t>
+      </w:r>
+      <w:r>
+        <w:rPr>
+          <w:rFonts w:ascii="微軟正黑體" w:eastAsia="微軟正黑體" w:hAnsi="微軟正黑體" w:hint="eastAsia"/>
+          <w:sz w:val="20"/>
+          <w:szCs w:val="20"/>
+        </w:rPr>
+        <w:t>寫感謝</w:t>
       </w:r>
       <w:bookmarkStart w:id="0" w:name="_GoBack"/>
       <w:bookmarkEnd w:id="0"/>
-    </w:p>
-    <w:p>
-      <w:pPr>
-        <w:pStyle w:val="a7"/>
-        <w:numPr>
-          <w:ilvl w:val="0"/>
-          <w:numId w:val="3"/>
-        </w:numPr>
-        <w:spacing w:line="60" w:lineRule="auto"/>
-        <w:ind w:leftChars="0"/>
-        <w:rPr>
-          <w:rFonts w:ascii="微軟正黑體" w:eastAsia="微軟正黑體" w:hAnsi="微軟正黑體"/>
-          <w:sz w:val="20"/>
-          <w:szCs w:val="20"/>
-        </w:rPr>
-      </w:pPr>
-    </w:p>
-    <w:p>
-      <w:pPr>
-        <w:pStyle w:val="a7"/>
-        <w:numPr>
-          <w:ilvl w:val="0"/>
-          <w:numId w:val="3"/>
-        </w:numPr>
-        <w:spacing w:line="60" w:lineRule="auto"/>
-        <w:ind w:leftChars="0"/>
-        <w:rPr>
-          <w:rFonts w:ascii="微軟正黑體" w:eastAsia="微軟正黑體" w:hAnsi="微軟正黑體"/>
-          <w:sz w:val="20"/>
-          <w:szCs w:val="20"/>
-        </w:rPr>
-      </w:pPr>
-    </w:p>
-    <w:p>
-      <w:pPr>
-        <w:spacing w:line="60" w:lineRule="auto"/>
-        <w:rPr>
-          <w:rFonts w:ascii="微軟正黑體" w:eastAsia="微軟正黑體" w:hAnsi="微軟正黑體"/>
-          <w:sz w:val="20"/>
-          <w:szCs w:val="20"/>
-        </w:rPr>
-      </w:pPr>
-    </w:p>
-    <w:p>
-      <w:pPr>
-        <w:widowControl/>
-        <w:rPr>
-          <w:rFonts w:ascii="微軟正黑體" w:eastAsia="微軟正黑體" w:hAnsi="微軟正黑體"/>
-          <w:b/>
-          <w:sz w:val="32"/>
-          <w:szCs w:val="20"/>
-        </w:rPr>
-      </w:pPr>
-      <w:r>
-        <w:rPr>
-          <w:rFonts w:ascii="微軟正黑體" w:eastAsia="微軟正黑體" w:hAnsi="微軟正黑體" w:hint="eastAsia"/>
-          <w:b/>
-          <w:sz w:val="32"/>
-          <w:szCs w:val="20"/>
-        </w:rPr>
-        <w:t>0000</w:t>
-      </w:r>
-    </w:p>
-    <w:p>
-      <w:pPr>
-        <w:pStyle w:val="a7"/>
-        <w:numPr>
-          <w:ilvl w:val="0"/>
-          <w:numId w:val="3"/>
-        </w:numPr>
-        <w:spacing w:line="60" w:lineRule="auto"/>
-        <w:ind w:leftChars="0"/>
-        <w:rPr>
-          <w:rFonts w:ascii="微軟正黑體" w:eastAsia="微軟正黑體" w:hAnsi="微軟正黑體"/>
-          <w:sz w:val="20"/>
-          <w:szCs w:val="20"/>
-        </w:rPr>
-      </w:pPr>
-      <w:r>
-        <w:rPr>
-          <w:rFonts w:ascii="微軟正黑體" w:eastAsia="微軟正黑體" w:hAnsi="微軟正黑體"/>
-          <w:sz w:val="20"/>
-          <w:szCs w:val="20"/>
-        </w:rPr>
-        <w:t>已完成 :</w:t>
-      </w:r>
-    </w:p>
-    <w:p>
-      <w:pPr>
-        <w:pStyle w:val="a7"/>
-        <w:numPr>
-          <w:ilvl w:val="0"/>
-          <w:numId w:val="3"/>
-        </w:numPr>
-        <w:spacing w:line="60" w:lineRule="auto"/>
-        <w:ind w:leftChars="0"/>
-        <w:rPr>
-          <w:rFonts w:ascii="微軟正黑體" w:eastAsia="微軟正黑體" w:hAnsi="微軟正黑體"/>
-          <w:sz w:val="20"/>
-          <w:szCs w:val="20"/>
-        </w:rPr>
-      </w:pPr>
-      <w:r>
-        <w:rPr>
-          <w:rFonts w:ascii="微軟正黑體" w:eastAsia="微軟正黑體" w:hAnsi="微軟正黑體" w:hint="eastAsia"/>
-          <w:sz w:val="20"/>
-          <w:szCs w:val="20"/>
-        </w:rPr>
-        <w:t xml:space="preserve">下次要做的 : </w:t>
-      </w:r>
     </w:p>
     <w:p>
       <w:pPr>

</xml_diff>